<commit_message>
Create the first stage of initialization
More work need to be done in the recognizing part though
</commit_message>
<xml_diff>
--- a/Document/programming.docx
+++ b/Document/programming.docx
@@ -564,7 +564,17 @@
     </w:p>
     <w:p>
       <w:r>
-        <w:t>#define THIS_IS_H_FILE_EXAMPLE_H_</w:t>
+        <w:t xml:space="preserve">#define </w:t>
+      </w:r>
+      <w:r>
+        <w:rPr>
+          <w:rFonts w:hint="eastAsia"/>
+          <w:lang w:eastAsia="zh-CN"/>
+        </w:rPr>
+        <w:t>_</w:t>
+      </w:r>
+      <w:r>
+        <w:t>THIS_IS_H_FILE_EXAMPLE_H_</w:t>
       </w:r>
     </w:p>
     <w:p>

</xml_diff>